<commit_message>
Update Android hal design issue doc
</commit_message>
<xml_diff>
--- a/custframework/doc/Android HAL 設計之迷思.docx
+++ b/custframework/doc/Android HAL 設計之迷思.docx
@@ -4,11 +4,7 @@
   <w:body>
     <w:p>
       <w:pPr>
-        <w:pStyle w:val="a"/>
-        <w:numPr>
-          <w:ilvl w:val="0"/>
-          <w:numId w:val="0"/>
-        </w:numPr>
+        <w:pStyle w:val="a3"/>
         <w:rPr>
           <w:rFonts w:ascii="微軟正黑體" w:eastAsia="微軟正黑體" w:hAnsi="微軟正黑體" w:cs="Consolas"/>
           <w:sz w:val="48"/>
@@ -21,7 +17,17 @@
           <w:sz w:val="48"/>
           <w:szCs w:val="48"/>
         </w:rPr>
-        <w:t>Android HAL</w:t>
+        <w:t>Android H</w:t>
+      </w:r>
+      <w:bookmarkStart w:id="0" w:name="_GoBack"/>
+      <w:bookmarkEnd w:id="0"/>
+      <w:r>
+        <w:rPr>
+          <w:rFonts w:ascii="微軟正黑體" w:eastAsia="微軟正黑體" w:hAnsi="微軟正黑體" w:cs="Arial"/>
+          <w:sz w:val="48"/>
+          <w:szCs w:val="48"/>
+        </w:rPr>
+        <w:t>AL</w:t>
       </w:r>
       <w:r>
         <w:rPr>
@@ -42,7 +48,7 @@
     </w:p>
     <w:p>
       <w:pPr>
-        <w:spacing w:line="360" w:lineRule="auto"/>
+        <w:ind w:firstLine="480"/>
       </w:pPr>
       <w:r>
         <w:rPr>
@@ -360,8 +366,6 @@
         </w:rPr>
         <w:t>和</w:t>
       </w:r>
-      <w:bookmarkStart w:id="0" w:name="_GoBack"/>
-      <w:bookmarkEnd w:id="0"/>
       <w:r>
         <w:rPr>
           <w:rFonts w:hint="eastAsia"/>
@@ -875,7 +879,7 @@
     </w:p>
     <w:p>
       <w:pPr>
-        <w:spacing w:line="360" w:lineRule="auto"/>
+        <w:ind w:firstLine="480"/>
       </w:pPr>
       <w:r>
         <w:rPr>
@@ -900,6 +904,7 @@
           </w:tcPr>
           <w:p>
             <w:pPr>
+              <w:ind w:firstLine="480"/>
               <w:rPr>
                 <w:rFonts w:ascii="Consolas" w:hAnsi="Consolas" w:cs="Consolas"/>
               </w:rPr>
@@ -949,6 +954,7 @@
           </w:p>
           <w:p>
             <w:pPr>
+              <w:ind w:firstLine="480"/>
               <w:rPr>
                 <w:rFonts w:ascii="Consolas" w:hAnsi="Consolas" w:cs="Consolas"/>
               </w:rPr>
@@ -962,6 +968,7 @@
           </w:p>
           <w:p>
             <w:pPr>
+              <w:ind w:firstLine="480"/>
               <w:rPr>
                 <w:rFonts w:ascii="Consolas" w:hAnsi="Consolas" w:cs="Consolas"/>
               </w:rPr>
@@ -975,6 +982,7 @@
           </w:p>
           <w:p>
             <w:pPr>
+              <w:ind w:firstLine="480"/>
               <w:rPr>
                 <w:rFonts w:ascii="Consolas" w:hAnsi="Consolas" w:cs="Consolas"/>
               </w:rPr>
@@ -1002,6 +1010,7 @@
           </w:p>
           <w:p>
             <w:pPr>
+              <w:ind w:firstLine="480"/>
               <w:rPr>
                 <w:rFonts w:ascii="Consolas" w:hAnsi="Consolas" w:cs="Consolas"/>
               </w:rPr>
@@ -1029,6 +1038,7 @@
           </w:p>
           <w:p>
             <w:pPr>
+              <w:ind w:firstLine="480"/>
               <w:rPr>
                 <w:rFonts w:ascii="Consolas" w:hAnsi="Consolas" w:cs="Consolas"/>
               </w:rPr>
@@ -1042,6 +1052,7 @@
           </w:p>
           <w:p>
             <w:pPr>
+              <w:ind w:firstLine="480"/>
               <w:rPr>
                 <w:rFonts w:ascii="Consolas" w:hAnsi="Consolas" w:cs="Consolas"/>
               </w:rPr>
@@ -1067,6 +1078,7 @@
           </w:p>
           <w:p>
             <w:pPr>
+              <w:ind w:firstLine="480"/>
               <w:rPr>
                 <w:rFonts w:ascii="Consolas" w:hAnsi="Consolas" w:cs="Consolas"/>
               </w:rPr>
@@ -1094,6 +1106,7 @@
           </w:p>
           <w:p>
             <w:pPr>
+              <w:ind w:firstLine="480"/>
               <w:rPr>
                 <w:rFonts w:ascii="Consolas" w:hAnsi="Consolas" w:cs="Consolas"/>
               </w:rPr>
@@ -1121,6 +1134,7 @@
           </w:p>
           <w:p>
             <w:pPr>
+              <w:ind w:firstLine="480"/>
               <w:rPr>
                 <w:rFonts w:ascii="Consolas" w:hAnsi="Consolas" w:cs="Consolas"/>
               </w:rPr>
@@ -1134,6 +1148,7 @@
           </w:p>
           <w:p>
             <w:pPr>
+              <w:ind w:firstLine="480"/>
               <w:rPr>
                 <w:rFonts w:ascii="Consolas" w:hAnsi="Consolas" w:cs="Consolas"/>
               </w:rPr>
@@ -1147,6 +1162,7 @@
           </w:p>
           <w:p>
             <w:pPr>
+              <w:ind w:firstLine="480"/>
               <w:rPr>
                 <w:rFonts w:ascii="Consolas" w:hAnsi="Consolas" w:cs="Consolas"/>
               </w:rPr>
@@ -1163,15 +1179,12 @@
     </w:tbl>
     <w:p>
       <w:pPr>
-        <w:rPr>
-          <w:rFonts w:ascii="Consolas" w:hAnsi="Consolas" w:cs="Consolas"/>
-        </w:rPr>
+        <w:ind w:firstLine="480"/>
       </w:pPr>
       <w:r>
         <w:rPr>
-          <w:rFonts w:ascii="Consolas" w:hAnsi="Consolas" w:cs="Consolas" w:hint="eastAsia"/>
-        </w:rPr>
-        <w:lastRenderedPageBreak/>
+          <w:rFonts w:hint="eastAsia"/>
+        </w:rPr>
         <w:t>新版</w:t>
       </w:r>
     </w:p>
@@ -1191,6 +1204,7 @@
           </w:tcPr>
           <w:p>
             <w:pPr>
+              <w:ind w:firstLine="480"/>
               <w:rPr>
                 <w:rFonts w:ascii="Consolas" w:hAnsi="Consolas" w:cs="Consolas"/>
               </w:rPr>
@@ -1226,6 +1240,7 @@
           </w:p>
           <w:p>
             <w:pPr>
+              <w:ind w:firstLine="480"/>
               <w:rPr>
                 <w:rFonts w:ascii="Consolas" w:hAnsi="Consolas" w:cs="Consolas"/>
               </w:rPr>
@@ -1239,6 +1254,7 @@
           </w:p>
           <w:p>
             <w:pPr>
+              <w:ind w:firstLine="480"/>
               <w:rPr>
                 <w:rFonts w:ascii="Consolas" w:hAnsi="Consolas" w:cs="Consolas"/>
               </w:rPr>
@@ -1252,6 +1268,7 @@
           </w:p>
           <w:p>
             <w:pPr>
+              <w:ind w:firstLine="480"/>
               <w:rPr>
                 <w:rFonts w:ascii="Consolas" w:hAnsi="Consolas" w:cs="Consolas"/>
               </w:rPr>
@@ -1265,6 +1282,7 @@
           </w:p>
           <w:p>
             <w:pPr>
+              <w:ind w:firstLine="480"/>
               <w:rPr>
                 <w:rFonts w:ascii="Consolas" w:hAnsi="Consolas" w:cs="Consolas"/>
               </w:rPr>
@@ -1292,6 +1310,7 @@
           </w:p>
           <w:p>
             <w:pPr>
+              <w:ind w:firstLine="480"/>
               <w:rPr>
                 <w:rFonts w:ascii="Consolas" w:hAnsi="Consolas" w:cs="Consolas"/>
               </w:rPr>
@@ -1300,6 +1319,7 @@
               <w:rPr>
                 <w:rFonts w:ascii="Consolas" w:hAnsi="Consolas" w:cs="Consolas"/>
               </w:rPr>
+              <w:lastRenderedPageBreak/>
               <w:t xml:space="preserve">        .</w:t>
             </w:r>
             <w:proofErr w:type="spellStart"/>
@@ -1319,6 +1339,7 @@
           </w:p>
           <w:p>
             <w:pPr>
+              <w:ind w:firstLine="480"/>
               <w:rPr>
                 <w:rFonts w:ascii="Consolas" w:hAnsi="Consolas" w:cs="Consolas"/>
               </w:rPr>
@@ -1332,6 +1353,7 @@
           </w:p>
           <w:p>
             <w:pPr>
+              <w:ind w:firstLine="480"/>
               <w:rPr>
                 <w:rFonts w:ascii="Consolas" w:hAnsi="Consolas" w:cs="Consolas"/>
               </w:rPr>
@@ -1359,6 +1381,7 @@
           </w:p>
           <w:p>
             <w:pPr>
+              <w:ind w:firstLine="480"/>
               <w:rPr>
                 <w:rFonts w:ascii="Consolas" w:hAnsi="Consolas" w:cs="Consolas"/>
               </w:rPr>
@@ -1386,6 +1409,7 @@
           </w:p>
           <w:p>
             <w:pPr>
+              <w:ind w:firstLine="480"/>
               <w:rPr>
                 <w:rFonts w:ascii="Consolas" w:hAnsi="Consolas" w:cs="Consolas"/>
               </w:rPr>
@@ -1413,6 +1437,7 @@
           </w:p>
           <w:p>
             <w:pPr>
+              <w:ind w:firstLine="480"/>
               <w:rPr>
                 <w:rFonts w:ascii="Consolas" w:hAnsi="Consolas" w:cs="Consolas"/>
               </w:rPr>
@@ -1426,6 +1451,7 @@
           </w:p>
           <w:p>
             <w:pPr>
+              <w:ind w:firstLine="480"/>
               <w:rPr>
                 <w:rFonts w:ascii="Consolas" w:hAnsi="Consolas" w:cs="Consolas"/>
               </w:rPr>
@@ -1433,6 +1459,7 @@
           </w:p>
           <w:p>
             <w:pPr>
+              <w:ind w:firstLine="480"/>
               <w:rPr>
                 <w:rFonts w:ascii="Consolas" w:hAnsi="Consolas" w:cs="Consolas"/>
               </w:rPr>
@@ -1449,12 +1476,13 @@
     </w:tbl>
     <w:p>
       <w:pPr>
-        <w:spacing w:line="360" w:lineRule="auto"/>
+        <w:ind w:firstLine="480"/>
       </w:pPr>
       <w:r>
         <w:rPr>
           <w:rFonts w:hint="eastAsia"/>
         </w:rPr>
+        <w:lastRenderedPageBreak/>
         <w:t>新版的跟舊版的差別在舊版在宣告</w:t>
       </w:r>
       <w:r>
@@ -1737,7 +1765,6 @@
     <w:lvl w:ilvl="0">
       <w:start w:val="1"/>
       <w:numFmt w:val="decimal"/>
-      <w:pStyle w:val="a"/>
       <w:lvlText w:val="%1"/>
       <w:lvlJc w:val="left"/>
       <w:pPr>
@@ -2000,14 +2027,16 @@
     <w:lsdException w:name="Bibliography" w:uiPriority="37"/>
     <w:lsdException w:name="TOC Heading" w:uiPriority="39" w:qFormat="1"/>
   </w:latentStyles>
-  <w:style w:type="paragraph" w:default="1" w:styleId="a0">
+  <w:style w:type="paragraph" w:default="1" w:styleId="a">
     <w:name w:val="Normal"/>
     <w:qFormat/>
-    <w:rsid w:val="007247CC"/>
+    <w:rsid w:val="00C4481E"/>
     <w:pPr>
       <w:widowControl w:val="0"/>
+      <w:ind w:firstLineChars="200" w:firstLine="200"/>
     </w:pPr>
     <w:rPr>
+      <w:rFonts w:ascii="Arial" w:hAnsi="Arial"/>
       <w:kern w:val="2"/>
       <w:sz w:val="24"/>
       <w:szCs w:val="24"/>
@@ -2015,8 +2044,8 @@
   </w:style>
   <w:style w:type="paragraph" w:styleId="1">
     <w:name w:val="heading 1"/>
-    <w:basedOn w:val="a0"/>
-    <w:next w:val="a0"/>
+    <w:basedOn w:val="a"/>
+    <w:next w:val="a"/>
     <w:link w:val="10"/>
     <w:qFormat/>
     <w:rsid w:val="007247CC"/>
@@ -2034,13 +2063,13 @@
       <w:szCs w:val="52"/>
     </w:rPr>
   </w:style>
-  <w:style w:type="character" w:default="1" w:styleId="a1">
+  <w:style w:type="character" w:default="1" w:styleId="a0">
     <w:name w:val="Default Paragraph Font"/>
     <w:uiPriority w:val="1"/>
     <w:semiHidden/>
     <w:unhideWhenUsed/>
   </w:style>
-  <w:style w:type="table" w:default="1" w:styleId="a2">
+  <w:style w:type="table" w:default="1" w:styleId="a1">
     <w:name w:val="Normal Table"/>
     <w:uiPriority w:val="99"/>
     <w:semiHidden/>
@@ -2055,7 +2084,7 @@
       </w:tblCellMar>
     </w:tblPr>
   </w:style>
-  <w:style w:type="numbering" w:default="1" w:styleId="a3">
+  <w:style w:type="numbering" w:default="1" w:styleId="a2">
     <w:name w:val="No List"/>
     <w:uiPriority w:val="99"/>
     <w:semiHidden/>
@@ -2063,7 +2092,7 @@
   </w:style>
   <w:style w:type="character" w:customStyle="1" w:styleId="10">
     <w:name w:val="標題 1 字元"/>
-    <w:basedOn w:val="a1"/>
+    <w:basedOn w:val="a0"/>
     <w:link w:val="1"/>
     <w:rsid w:val="007247CC"/>
     <w:rPr>
@@ -2075,23 +2104,21 @@
       <w:szCs w:val="52"/>
     </w:rPr>
   </w:style>
-  <w:style w:type="paragraph" w:styleId="a">
+  <w:style w:type="paragraph" w:styleId="a3">
     <w:name w:val="Title"/>
-    <w:basedOn w:val="a0"/>
-    <w:next w:val="a0"/>
+    <w:basedOn w:val="a"/>
+    <w:next w:val="a"/>
     <w:link w:val="a4"/>
     <w:qFormat/>
-    <w:rsid w:val="007247CC"/>
+    <w:rsid w:val="00B25146"/>
     <w:pPr>
-      <w:numPr>
-        <w:numId w:val="1"/>
-      </w:numPr>
       <w:spacing w:before="240" w:after="60"/>
+      <w:ind w:firstLineChars="0" w:firstLine="0"/>
       <w:jc w:val="center"/>
       <w:outlineLvl w:val="0"/>
     </w:pPr>
     <w:rPr>
-      <w:rFonts w:asciiTheme="majorHAnsi" w:hAnsiTheme="majorHAnsi" w:cstheme="majorBidi"/>
+      <w:rFonts w:cstheme="majorBidi"/>
       <w:b/>
       <w:bCs/>
       <w:sz w:val="32"/>
@@ -2100,11 +2127,11 @@
   </w:style>
   <w:style w:type="character" w:customStyle="1" w:styleId="a4">
     <w:name w:val="標題 字元"/>
-    <w:basedOn w:val="a1"/>
-    <w:link w:val="a"/>
-    <w:rsid w:val="007247CC"/>
+    <w:basedOn w:val="a0"/>
+    <w:link w:val="a3"/>
+    <w:rsid w:val="00B25146"/>
     <w:rPr>
-      <w:rFonts w:asciiTheme="majorHAnsi" w:hAnsiTheme="majorHAnsi" w:cstheme="majorBidi"/>
+      <w:rFonts w:ascii="Arial" w:hAnsi="Arial" w:cstheme="majorBidi"/>
       <w:b/>
       <w:bCs/>
       <w:kern w:val="2"/>
@@ -2114,8 +2141,8 @@
   </w:style>
   <w:style w:type="paragraph" w:styleId="a5">
     <w:name w:val="Subtitle"/>
-    <w:basedOn w:val="a0"/>
-    <w:next w:val="a0"/>
+    <w:basedOn w:val="a"/>
+    <w:next w:val="a"/>
     <w:link w:val="a6"/>
     <w:qFormat/>
     <w:rsid w:val="007247CC"/>
@@ -2132,7 +2159,7 @@
   </w:style>
   <w:style w:type="character" w:customStyle="1" w:styleId="a6">
     <w:name w:val="副標題 字元"/>
-    <w:basedOn w:val="a1"/>
+    <w:basedOn w:val="a0"/>
     <w:link w:val="a5"/>
     <w:rsid w:val="007247CC"/>
     <w:rPr>
@@ -2146,7 +2173,7 @@
   </w:style>
   <w:style w:type="table" w:styleId="a7">
     <w:name w:val="Table Grid"/>
-    <w:basedOn w:val="a2"/>
+    <w:basedOn w:val="a1"/>
     <w:uiPriority w:val="59"/>
     <w:rsid w:val="00486BF3"/>
     <w:tblPr>
@@ -2316,20 +2343,20 @@
     <w:lsdException w:name="Bibliography" w:uiPriority="37"/>
     <w:lsdException w:name="TOC Heading" w:uiPriority="39" w:qFormat="1"/>
   </w:latentStyles>
-  <w:style w:type="paragraph" w:default="1" w:styleId="a0">
+  <w:style w:type="paragraph" w:default="1" w:styleId="a">
     <w:name w:val="Normal"/>
     <w:qFormat/>
     <w:pPr>
       <w:widowControl w:val="0"/>
     </w:pPr>
   </w:style>
-  <w:style w:type="character" w:default="1" w:styleId="a1">
+  <w:style w:type="character" w:default="1" w:styleId="a0">
     <w:name w:val="Default Paragraph Font"/>
     <w:uiPriority w:val="1"/>
     <w:semiHidden/>
     <w:unhideWhenUsed/>
   </w:style>
-  <w:style w:type="table" w:default="1" w:styleId="a2">
+  <w:style w:type="table" w:default="1" w:styleId="a1">
     <w:name w:val="Normal Table"/>
     <w:uiPriority w:val="99"/>
     <w:semiHidden/>
@@ -2344,7 +2371,7 @@
       </w:tblCellMar>
     </w:tblPr>
   </w:style>
-  <w:style w:type="numbering" w:default="1" w:styleId="a3">
+  <w:style w:type="numbering" w:default="1" w:styleId="a2">
     <w:name w:val="No List"/>
     <w:uiPriority w:val="99"/>
     <w:semiHidden/>

</xml_diff>